<commit_message>
Added Responsiveness, rearranged project articles
</commit_message>
<xml_diff>
--- a/Resume 2025.docx
+++ b/Resume 2025.docx
@@ -447,23 +447,58 @@
                 <w:sz w:val="20"/>
                 <w:szCs w:val="22"/>
               </w:rPr>
-              <w:t xml:space="preserve">Highly motivated and dedicated software developer seeking a co-op opportunity to apply academic knowledge and passion for </w:t>
-            </w:r>
-            <w:proofErr w:type="gramStart"/>
+              <w:t xml:space="preserve">Highly motivated and dedicated software developer seeking </w:t>
+            </w:r>
             <w:r>
               <w:rPr>
                 <w:sz w:val="20"/>
                 <w:szCs w:val="22"/>
               </w:rPr>
-              <w:t>coding in</w:t>
-            </w:r>
-            <w:proofErr w:type="gramEnd"/>
+              <w:t>an entry level</w:t>
+            </w:r>
             <w:r>
               <w:rPr>
                 <w:sz w:val="20"/>
                 <w:szCs w:val="22"/>
               </w:rPr>
-              <w:t xml:space="preserve"> real-world projects. Eager to gain hands-on experience in a collaborative environment while continuously learning and refining skills to excel in the field of software development.</w:t>
+              <w:t xml:space="preserve"> opportunity to apply academic knowledge and passion for </w:t>
+            </w:r>
+            <w:proofErr w:type="gramStart"/>
+            <w:r>
+              <w:rPr>
+                <w:sz w:val="20"/>
+                <w:szCs w:val="22"/>
+              </w:rPr>
+              <w:t>coding</w:t>
+            </w:r>
+            <w:r>
+              <w:rPr>
+                <w:sz w:val="20"/>
+                <w:szCs w:val="22"/>
+              </w:rPr>
+              <w:t xml:space="preserve"> </w:t>
+            </w:r>
+            <w:r>
+              <w:rPr>
+                <w:sz w:val="20"/>
+                <w:szCs w:val="22"/>
+              </w:rPr>
+              <w:t>in</w:t>
+            </w:r>
+            <w:proofErr w:type="gramEnd"/>
+            <w:r>
+              <w:rPr>
+                <w:sz w:val="20"/>
+                <w:szCs w:val="22"/>
+              </w:rPr>
+              <w:t xml:space="preserve"> </w:t>
+            </w:r>
+            <w:r>
+              <w:rPr>
+                <w:sz w:val="20"/>
+                <w:szCs w:val="22"/>
+              </w:rPr>
+              <w:t>real-world projects. Eager to gain hands-on experience in a collaborative environment while continuously learning and refining skills to excel in the field of software development.</w:t>
             </w:r>
           </w:p>
         </w:tc>
@@ -1186,13 +1221,7 @@
               <w:pStyle w:val="Dates"/>
             </w:pPr>
             <w:r>
-              <w:t>Sep 202</w:t>
-            </w:r>
-            <w:r>
-              <w:t>3</w:t>
-            </w:r>
-            <w:r>
-              <w:t xml:space="preserve"> – Present</w:t>
+              <w:t>Sep 2023 – Present</w:t>
             </w:r>
           </w:p>
           <w:p>
@@ -1219,67 +1248,37 @@
                 <w:b/>
                 <w:bCs/>
               </w:rPr>
-              <w:t xml:space="preserve"> Programming</w:t>
-            </w:r>
+              <w:t xml:space="preserve"> Programming </w:t>
+            </w:r>
+            <w:r>
+              <w:t>Nova Scotia Community College</w:t>
+            </w:r>
+          </w:p>
+          <w:p>
+            <w:pPr>
+              <w:pStyle w:val="Text"/>
+              <w:ind w:left="0"/>
+            </w:pPr>
+          </w:p>
+          <w:p>
+            <w:pPr>
+              <w:pStyle w:val="Dates"/>
+            </w:pPr>
+            <w:r>
+              <w:t>Sep 2016 – Jun 2019</w:t>
+            </w:r>
+          </w:p>
+          <w:p>
+            <w:pPr>
+              <w:pStyle w:val="Text"/>
+              <w:ind w:left="0"/>
+            </w:pPr>
             <w:r>
               <w:rPr>
                 <w:b/>
                 <w:bCs/>
               </w:rPr>
-              <w:t xml:space="preserve"> </w:t>
-            </w:r>
-            <w:r>
-              <w:t>Nova Scotia Community College</w:t>
-            </w:r>
-          </w:p>
-          <w:p>
-            <w:pPr>
-              <w:pStyle w:val="Text"/>
-              <w:ind w:left="0"/>
-            </w:pPr>
-          </w:p>
-          <w:p>
-            <w:pPr>
-              <w:pStyle w:val="Dates"/>
-            </w:pPr>
-            <w:r>
-              <w:t xml:space="preserve">Sep </w:t>
-            </w:r>
-            <w:r>
-              <w:t>2016</w:t>
-            </w:r>
-            <w:r>
-              <w:t xml:space="preserve"> – </w:t>
-            </w:r>
-            <w:r>
-              <w:t>Jun 2019</w:t>
-            </w:r>
-          </w:p>
-          <w:p>
-            <w:pPr>
-              <w:pStyle w:val="Text"/>
-              <w:ind w:left="0"/>
-            </w:pPr>
-            <w:r>
-              <w:rPr>
-                <w:b/>
-                <w:bCs/>
-              </w:rPr>
-              <w:t xml:space="preserve">   </w:t>
-            </w:r>
-            <w:r>
-              <w:rPr>
-                <w:b/>
-                <w:bCs/>
-              </w:rPr>
-              <w:t>B.A. Criminology</w:t>
-            </w:r>
-            <w:r>
-              <w:rPr>
-                <w:b/>
-                <w:bCs/>
-              </w:rPr>
-              <w:t xml:space="preserve"> </w:t>
+              <w:t xml:space="preserve">   B.A. Criminology </w:t>
             </w:r>
             <w:r>
               <w:t>University of Manitoba</w:t>
@@ -2754,6 +2753,7 @@
   <w:style w:type="character" w:default="1" w:styleId="DefaultParagraphFont">
     <w:name w:val="Default Paragraph Font"/>
     <w:uiPriority w:val="1"/>
+    <w:semiHidden/>
     <w:unhideWhenUsed/>
   </w:style>
   <w:style w:type="table" w:default="1" w:styleId="TableNormal">
@@ -3345,7 +3345,9 @@
     <w:rsid w:val="001A6B34"/>
     <w:rsid w:val="00283F6D"/>
     <w:rsid w:val="005E3A34"/>
+    <w:rsid w:val="007F6250"/>
     <w:rsid w:val="00904463"/>
+    <w:rsid w:val="00A612B1"/>
     <w:rsid w:val="00BF1AE8"/>
     <w:rsid w:val="00C33B79"/>
     <w:rsid w:val="00CA1F27"/>
@@ -3827,10 +3829,6 @@
     <w:name w:val="5D6DDB940C2D42A3BE7715EC302F2227"/>
     <w:rsid w:val="00904463"/>
   </w:style>
-  <w:style w:type="paragraph" w:customStyle="1" w:styleId="3D33313182624F7FAC597B1273234497">
-    <w:name w:val="3D33313182624F7FAC597B1273234497"/>
-    <w:rsid w:val="00904463"/>
-  </w:style>
   <w:style w:type="paragraph" w:customStyle="1" w:styleId="0B6E56AB3CB445CBA9F72D6977BDC84C">
     <w:name w:val="0B6E56AB3CB445CBA9F72D6977BDC84C"/>
     <w:rsid w:val="00904463"/>
@@ -3842,50 +3840,6 @@
   <w:style w:type="paragraph" w:customStyle="1" w:styleId="D3B3A2467FBA43DEAFC5DF04828A15E4">
     <w:name w:val="D3B3A2467FBA43DEAFC5DF04828A15E4"/>
     <w:rsid w:val="00904463"/>
-  </w:style>
-  <w:style w:type="paragraph" w:customStyle="1" w:styleId="383832053A174618AF95FB0F0F406464">
-    <w:name w:val="383832053A174618AF95FB0F0F406464"/>
-    <w:rsid w:val="00283F6D"/>
-    <w:pPr>
-      <w:spacing w:line="278" w:lineRule="auto"/>
-    </w:pPr>
-    <w:rPr>
-      <w:sz w:val="24"/>
-      <w:szCs w:val="24"/>
-    </w:rPr>
-  </w:style>
-  <w:style w:type="paragraph" w:customStyle="1" w:styleId="451335D780E34715A721E41D371B996A">
-    <w:name w:val="451335D780E34715A721E41D371B996A"/>
-    <w:rsid w:val="00283F6D"/>
-    <w:pPr>
-      <w:spacing w:line="278" w:lineRule="auto"/>
-    </w:pPr>
-    <w:rPr>
-      <w:sz w:val="24"/>
-      <w:szCs w:val="24"/>
-    </w:rPr>
-  </w:style>
-  <w:style w:type="paragraph" w:customStyle="1" w:styleId="A91BCA421A4D4D519557C3C8E017EB38">
-    <w:name w:val="A91BCA421A4D4D519557C3C8E017EB38"/>
-    <w:rsid w:val="00283F6D"/>
-    <w:pPr>
-      <w:spacing w:line="278" w:lineRule="auto"/>
-    </w:pPr>
-    <w:rPr>
-      <w:sz w:val="24"/>
-      <w:szCs w:val="24"/>
-    </w:rPr>
-  </w:style>
-  <w:style w:type="paragraph" w:customStyle="1" w:styleId="82C1B299B0934C418FA5CE19E85189F8">
-    <w:name w:val="82C1B299B0934C418FA5CE19E85189F8"/>
-    <w:rsid w:val="00283F6D"/>
-    <w:pPr>
-      <w:spacing w:line="278" w:lineRule="auto"/>
-    </w:pPr>
-    <w:rPr>
-      <w:sz w:val="24"/>
-      <w:szCs w:val="24"/>
-    </w:rPr>
   </w:style>
 </w:styles>
 </file>
@@ -4099,24 +4053,6 @@
 </file>
 
 <file path=customXml/item1.xml><?xml version="1.0" encoding="utf-8"?>
-<?mso-contentType ?>
-<FormTemplates xmlns="http://schemas.microsoft.com/sharepoint/v3/contenttype/forms">
-  <Display>DocumentLibraryForm</Display>
-  <Edit>DocumentLibraryForm</Edit>
-  <New>DocumentLibraryForm</New>
-</FormTemplates>
-</file>
-
-<file path=customXml/item2.xml><?xml version="1.0" encoding="utf-8"?>
-<p:properties xmlns:p="http://schemas.microsoft.com/office/2006/metadata/properties" xmlns:xsi="http://www.w3.org/2001/XMLSchema-instance" xmlns:pc="http://schemas.microsoft.com/office/infopath/2007/PartnerControls">
-  <documentManagement>
-    <MediaServiceKeyPoints xmlns="71af3243-3dd4-4a8d-8c0d-dd76da1f02a5" xsi:nil="true"/>
-    <Status xmlns="71af3243-3dd4-4a8d-8c0d-dd76da1f02a5">Not started</Status>
-  </documentManagement>
-</p:properties>
-</file>
-
-<file path=customXml/item3.xml><?xml version="1.0" encoding="utf-8"?>
 <ct:contentTypeSchema xmlns:ct="http://schemas.microsoft.com/office/2006/metadata/contentType" xmlns:ma="http://schemas.microsoft.com/office/2006/metadata/properties/metaAttributes" ct:_="" ma:_="" ma:contentTypeName="Document" ma:contentTypeID="0x01010079F111ED35F8CC479449609E8A0923A6" ma:contentTypeVersion="12" ma:contentTypeDescription="Create a new document." ma:contentTypeScope="" ma:versionID="fa6e671f1cd7e4d96ff9652be322dd5e">
   <xsd:schema xmlns:xsd="http://www.w3.org/2001/XMLSchema" xmlns:xs="http://www.w3.org/2001/XMLSchema" xmlns:p="http://schemas.microsoft.com/office/2006/metadata/properties" xmlns:ns2="71af3243-3dd4-4a8d-8c0d-dd76da1f02a5" xmlns:ns3="16c05727-aa75-4e4a-9b5f-8a80a1165891" targetNamespace="http://schemas.microsoft.com/office/2006/metadata/properties" ma:root="true" ma:fieldsID="4e2496f70b101db0b8013f30a071bbf7" ns2:_="" ns3:_="">
     <xsd:import namespace="71af3243-3dd4-4a8d-8c0d-dd76da1f02a5"/>
@@ -4337,25 +4273,25 @@
 </ct:contentTypeSchema>
 </file>
 
-<file path=customXml/itemProps1.xml><?xml version="1.0" encoding="utf-8"?>
-<ds:datastoreItem xmlns:ds="http://schemas.openxmlformats.org/officeDocument/2006/customXml" ds:itemID="{C3ED917E-6B3F-4995-8090-FD9CFEE66038}">
-  <ds:schemaRefs>
-    <ds:schemaRef ds:uri="http://schemas.microsoft.com/sharepoint/v3/contenttype/forms"/>
-  </ds:schemaRefs>
-</ds:datastoreItem>
+<file path=customXml/item2.xml><?xml version="1.0" encoding="utf-8"?>
+<p:properties xmlns:p="http://schemas.microsoft.com/office/2006/metadata/properties" xmlns:xsi="http://www.w3.org/2001/XMLSchema-instance" xmlns:pc="http://schemas.microsoft.com/office/infopath/2007/PartnerControls">
+  <documentManagement>
+    <MediaServiceKeyPoints xmlns="71af3243-3dd4-4a8d-8c0d-dd76da1f02a5" xsi:nil="true"/>
+    <Status xmlns="71af3243-3dd4-4a8d-8c0d-dd76da1f02a5">Not started</Status>
+  </documentManagement>
+</p:properties>
 </file>
 
-<file path=customXml/itemProps2.xml><?xml version="1.0" encoding="utf-8"?>
-<ds:datastoreItem xmlns:ds="http://schemas.openxmlformats.org/officeDocument/2006/customXml" ds:itemID="{F1735428-6F95-4096-840F-2DD96B16B624}">
-  <ds:schemaRefs>
-    <ds:schemaRef ds:uri="http://schemas.microsoft.com/office/2006/metadata/properties"/>
-    <ds:schemaRef ds:uri="http://schemas.microsoft.com/office/infopath/2007/PartnerControls"/>
-    <ds:schemaRef ds:uri="71af3243-3dd4-4a8d-8c0d-dd76da1f02a5"/>
-  </ds:schemaRefs>
-</ds:datastoreItem>
+<file path=customXml/item3.xml><?xml version="1.0" encoding="utf-8"?>
+<?mso-contentType ?>
+<FormTemplates xmlns="http://schemas.microsoft.com/sharepoint/v3/contenttype/forms">
+  <Display>DocumentLibraryForm</Display>
+  <Edit>DocumentLibraryForm</Edit>
+  <New>DocumentLibraryForm</New>
+</FormTemplates>
 </file>
 
-<file path=customXml/itemProps3.xml><?xml version="1.0" encoding="utf-8"?>
+<file path=customXml/itemProps1.xml><?xml version="1.0" encoding="utf-8"?>
 <ds:datastoreItem xmlns:ds="http://schemas.openxmlformats.org/officeDocument/2006/customXml" ds:itemID="{647FEFD4-54E2-43C2-B579-757DDE7F1A35}">
   <ds:schemaRefs>
     <ds:schemaRef ds:uri="http://schemas.microsoft.com/office/2006/metadata/contentType"/>
@@ -4372,4 +4308,22 @@
     <ds:schemaRef ds:uri="http://schemas.microsoft.com/internal/obd"/>
   </ds:schemaRefs>
 </ds:datastoreItem>
+</file>
+
+<file path=customXml/itemProps2.xml><?xml version="1.0" encoding="utf-8"?>
+<ds:datastoreItem xmlns:ds="http://schemas.openxmlformats.org/officeDocument/2006/customXml" ds:itemID="{F1735428-6F95-4096-840F-2DD96B16B624}">
+  <ds:schemaRefs>
+    <ds:schemaRef ds:uri="http://schemas.microsoft.com/office/2006/metadata/properties"/>
+    <ds:schemaRef ds:uri="http://schemas.microsoft.com/office/infopath/2007/PartnerControls"/>
+    <ds:schemaRef ds:uri="71af3243-3dd4-4a8d-8c0d-dd76da1f02a5"/>
+  </ds:schemaRefs>
+</ds:datastoreItem>
+</file>
+
+<file path=customXml/itemProps3.xml><?xml version="1.0" encoding="utf-8"?>
+<ds:datastoreItem xmlns:ds="http://schemas.openxmlformats.org/officeDocument/2006/customXml" ds:itemID="{C3ED917E-6B3F-4995-8090-FD9CFEE66038}">
+  <ds:schemaRefs>
+    <ds:schemaRef ds:uri="http://schemas.microsoft.com/sharepoint/v3/contenttype/forms"/>
+  </ds:schemaRefs>
+</ds:datastoreItem>
 </file>
</xml_diff>